<commit_message>
Update time description and rename role to type.
Update Spec to 0.4
</commit_message>
<xml_diff>
--- a/docs/Extensions Meta-Data File Specification.docx
+++ b/docs/Extensions Meta-Data File Specification.docx
@@ -70,7 +70,7 @@
                                 <w:sz w:val="32"/>
                                 <w:szCs w:val="32"/>
                               </w:rPr>
-                              <w:t>3</w:t>
+                              <w:t>4</w:t>
                             </w:r>
                           </w:p>
                           <w:p>
@@ -114,7 +114,7 @@
                           <w:sz w:val="32"/>
                           <w:szCs w:val="32"/>
                         </w:rPr>
-                        <w:t>3</w:t>
+                        <w:t>4</w:t>
                       </w:r>
                     </w:p>
                     <w:p>
@@ -1619,13 +1619,7 @@
         <w:rPr>
           <w:sz w:val="24"/>
         </w:rPr>
-        <w:t xml:space="preserve">The Manifest for Extensions that is used to describe </w:t>
-      </w:r>
-      <w:r>
-        <w:rPr>
-          <w:sz w:val="24"/>
-        </w:rPr>
-        <w:t>in detail the meta-data for extensions.</w:t>
+        <w:t>The Manifest for Extensions that is used to describe in detail the meta-data for extensions.</w:t>
       </w:r>
       <w:proofErr w:type="gramEnd"/>
     </w:p>
@@ -1652,13 +1646,7 @@
         <w:rPr>
           <w:sz w:val="24"/>
         </w:rPr>
-        <w:t>It was realised that some information other than the</w:t>
-      </w:r>
-      <w:r>
-        <w:rPr>
-          <w:sz w:val="24"/>
-        </w:rPr>
-        <w:t xml:space="preserve"> contribution clean name would need to be in the package to be viewed and make it more </w:t>
+        <w:t xml:space="preserve">It was realised that some information other than the contribution clean name would need to be in the package to be viewed and make it more </w:t>
       </w:r>
       <w:r>
         <w:rPr>
@@ -1682,13 +1670,7 @@
         <w:rPr>
           <w:sz w:val="24"/>
         </w:rPr>
-        <w:t>i</w:t>
-      </w:r>
-      <w:r>
-        <w:rPr>
-          <w:sz w:val="24"/>
-        </w:rPr>
-        <w:t>fest was created.</w:t>
+        <w:t>ifest was created.</w:t>
       </w:r>
     </w:p>
     <w:p>
@@ -1713,25 +1695,32 @@
         <w:rPr>
           <w:sz w:val="24"/>
         </w:rPr>
-        <w:t>e</w:t>
+        <w:t>exte</w:t>
       </w:r>
       <w:r>
         <w:rPr>
           <w:sz w:val="24"/>
         </w:rPr>
-        <w:t>x</w:t>
+        <w:t>ns</w:t>
       </w:r>
       <w:r>
         <w:rPr>
           <w:sz w:val="24"/>
         </w:rPr>
-        <w:t>t</w:t>
-      </w:r>
-      <w:r>
+        <w:t>ion.json</w:t>
+      </w:r>
+    </w:p>
+    <w:p>
+      <w:pPr>
         <w:rPr>
           <w:sz w:val="24"/>
         </w:rPr>
-        <w:t>e</w:t>
+      </w:pPr>
+      <w:r>
+        <w:rPr>
+          <w:sz w:val="24"/>
+        </w:rPr>
+        <w:t>It is based on composer.json from composer, used to show meta-data about packages. You find appropriate links on the latter pages. This was done in order to allow easier integration and transition later on to using composer for packages including Extensions, Styles and La</w:t>
       </w:r>
       <w:r>
         <w:rPr>
@@ -1743,56 +1732,7 @@
         <w:rPr>
           <w:sz w:val="24"/>
         </w:rPr>
-        <w:t>s</w:t>
-      </w:r>
-      <w:r>
-        <w:rPr>
-          <w:sz w:val="24"/>
-        </w:rPr>
-        <w:t>i</w:t>
-      </w:r>
-      <w:r>
-        <w:rPr>
-          <w:sz w:val="24"/>
-        </w:rPr>
-        <w:t>on.json</w:t>
-      </w:r>
-    </w:p>
-    <w:p>
-      <w:pPr>
-        <w:rPr>
-          <w:sz w:val="24"/>
-        </w:rPr>
-      </w:pPr>
-      <w:r>
-        <w:rPr>
-          <w:sz w:val="24"/>
-        </w:rPr>
-        <w:t>It is based on com</w:t>
-      </w:r>
-      <w:r>
-        <w:rPr>
-          <w:sz w:val="24"/>
-        </w:rPr>
-        <w:t>poser.json from composer, used to show meta-data about packages. You find appropriate links on the latter pages. This was done in order to allow easier integration and transition later on to using composer for packages including Extensions, Styles and La</w:t>
-      </w:r>
-      <w:r>
-        <w:rPr>
-          <w:sz w:val="24"/>
-        </w:rPr>
-        <w:t>n</w:t>
-      </w:r>
-      <w:r>
-        <w:rPr>
-          <w:sz w:val="24"/>
-        </w:rPr>
-        <w:t>g</w:t>
-      </w:r>
-      <w:r>
-        <w:rPr>
-          <w:sz w:val="24"/>
-        </w:rPr>
-        <w:t>uage Packages and to use an existing library rather than create our own from scratch.</w:t>
+        <w:t>guage Packages and to use an existing library rather than create our own from scratch.</w:t>
       </w:r>
     </w:p>
     <w:p>
@@ -1956,35 +1896,24 @@
       </w:r>
       <w:r>
         <w:br/>
-      </w:r>
-      <w:r>
         <w:t>Occurs: 1</w:t>
       </w:r>
       <w:r>
         <w:br/>
-      </w:r>
-      <w:r>
         <w:t>Children: All</w:t>
       </w:r>
       <w:r>
         <w:br/>
-      </w:r>
-      <w:r>
         <w:t>Required: Yes</w:t>
       </w:r>
       <w:r>
         <w:br/>
-      </w:r>
-      <w:r>
         <w:t>Content Type: object</w:t>
       </w:r>
     </w:p>
     <w:p>
       <w:r>
-        <w:t>These need to be included as the first and last character r</w:t>
-      </w:r>
-      <w:r>
-        <w:t>espectively in the whole meta-data file. All other elements will therefore be their children.</w:t>
+        <w:t>These need to be included as the first and last character respectively in the whole meta-data file. All other elements will therefore be their children.</w:t>
       </w:r>
     </w:p>
     <w:p>
@@ -2023,14 +1952,10 @@
       </w:r>
       <w:r>
         <w:br/>
-      </w:r>
-      <w:r>
         <w:t>Occurs: 1</w:t>
       </w:r>
       <w:r>
         <w:br/>
-      </w:r>
-      <w:r>
         <w:t>Children:  0</w:t>
       </w:r>
       <w:r>
@@ -2046,8 +1971,6 @@
       </w:r>
       <w:r>
         <w:br/>
-      </w:r>
-      <w:r>
         <w:t>Content Type: String</w:t>
       </w:r>
     </w:p>
@@ -2086,10 +2009,7 @@
         <w:pStyle w:val="Heading1"/>
       </w:pPr>
       <w:r>
-        <w:t>Typ</w:t>
-      </w:r>
-      <w:r>
-        <w:t>e</w:t>
+        <w:t>Type</w:t>
       </w:r>
     </w:p>
     <w:p>
@@ -2109,14 +2029,10 @@
       </w:r>
       <w:r>
         <w:br/>
-      </w:r>
-      <w:r>
         <w:t>Occurs: 1</w:t>
       </w:r>
       <w:r>
         <w:br/>
-      </w:r>
-      <w:r>
         <w:t>Children:  0</w:t>
       </w:r>
       <w:r>
@@ -2132,8 +2048,6 @@
       </w:r>
       <w:r>
         <w:br/>
-      </w:r>
-      <w:r>
         <w:t>Content Type: String</w:t>
       </w:r>
     </w:p>
@@ -2190,33 +2104,21 @@
       </w:r>
       <w:r>
         <w:br/>
-      </w:r>
-      <w:r>
         <w:t>Children:  0</w:t>
       </w:r>
       <w:r>
         <w:br/>
-      </w:r>
-      <w:r>
         <w:t>Required:  No</w:t>
       </w:r>
       <w:r>
         <w:br/>
-      </w:r>
-      <w:r>
         <w:t>Content Type: String</w:t>
       </w:r>
     </w:p>
     <w:p/>
     <w:p>
       <w:r>
-        <w:t>This should be a descri</w:t>
-      </w:r>
-      <w:r>
-        <w:t>p</w:t>
-      </w:r>
-      <w:r>
-        <w:t>tion of your extension that describes it in a sentence or two.</w:t>
+        <w:t>This should be a description of your extension that describes it in a sentence or two.</w:t>
       </w:r>
     </w:p>
     <w:p/>
@@ -2284,29 +2186,20 @@
       </w:r>
       <w:r>
         <w:br/>
-      </w:r>
-      <w:r>
         <w:t>Children:  0</w:t>
       </w:r>
       <w:r>
         <w:br/>
-      </w:r>
-      <w:r>
         <w:t>Required: No</w:t>
       </w:r>
       <w:r>
         <w:br/>
-      </w:r>
-      <w:r>
         <w:t>Content Type: String</w:t>
       </w:r>
     </w:p>
     <w:p>
       <w:r>
-        <w:t>This should be a URI linking to a site of your choice whether it be the devel</w:t>
-      </w:r>
-      <w:r>
-        <w:t>opment topic, contribution details page, your website or a page about this Extension.</w:t>
+        <w:t>This should be a URI linking to a site of your choice whether it be the development topic, contribution details page, your website or a page about this Extension.</w:t>
       </w:r>
     </w:p>
     <w:p>
@@ -2357,20 +2250,14 @@
       </w:r>
       <w:r>
         <w:br/>
-      </w:r>
-      <w:r>
         <w:t>Children:  0</w:t>
       </w:r>
       <w:r>
         <w:br/>
-      </w:r>
-      <w:r>
         <w:t>Required: Yes</w:t>
       </w:r>
       <w:r>
         <w:br/>
-      </w:r>
-      <w:r>
         <w:t>Content Type: String</w:t>
       </w:r>
     </w:p>
@@ -2386,10 +2273,7 @@
     </w:p>
     <w:p>
       <w:r>
-        <w:t>This simply details the extension version. It should consist of a major version num</w:t>
-      </w:r>
-      <w:r>
-        <w:t xml:space="preserve">ber, a minor version number and a </w:t>
+        <w:t xml:space="preserve">This simply details the extension version. It should consist of a major version number, a minor version number and a </w:t>
       </w:r>
       <w:proofErr w:type="spellStart"/>
       <w:r>
@@ -2464,14 +2348,10 @@
       </w:r>
       <w:r>
         <w:br/>
-      </w:r>
-      <w:r>
         <w:t>Occurs: 1</w:t>
       </w:r>
       <w:r>
         <w:br/>
-      </w:r>
-      <w:r>
         <w:t>Children:  0</w:t>
       </w:r>
       <w:r>
@@ -2487,12 +2367,7 @@
       </w:r>
       <w:r>
         <w:br/>
-      </w:r>
-      <w:r>
-        <w:t>Content T</w:t>
-      </w:r>
-      <w:r>
-        <w:t>ype: String</w:t>
+        <w:t>Content Type: String</w:t>
       </w:r>
     </w:p>
     <w:p/>
@@ -2502,11 +2377,18 @@
       </w:r>
       <w:proofErr w:type="gramStart"/>
       <w:r>
-        <w:t>DD  format</w:t>
+        <w:t xml:space="preserve">DD  </w:t>
+      </w:r>
+      <w:r>
+        <w:t>or</w:t>
       </w:r>
       <w:proofErr w:type="gramEnd"/>
       <w:r>
-        <w:t>.</w:t>
+        <w:t xml:space="preserve"> </w:t>
+      </w:r>
+      <w:r>
+        <w:br/>
+        <w:t>YY-MM-DD HH:MM:SS format</w:t>
       </w:r>
     </w:p>
     <w:p>
@@ -2545,14 +2427,10 @@
       </w:r>
       <w:r>
         <w:br/>
-      </w:r>
-      <w:r>
         <w:t>Occurs: 1</w:t>
       </w:r>
       <w:r>
         <w:br/>
-      </w:r>
-      <w:r>
         <w:t>Children:  0</w:t>
       </w:r>
       <w:r>
@@ -2568,8 +2446,6 @@
       </w:r>
       <w:r>
         <w:br/>
-      </w:r>
-      <w:r>
         <w:t>Content Type: String/Array</w:t>
       </w:r>
     </w:p>
@@ -2579,10 +2455,7 @@
     <w:p>
       <w:proofErr w:type="gramStart"/>
       <w:r>
-        <w:t xml:space="preserve">Either a string as a licence name or an array of licence </w:t>
-      </w:r>
-      <w:r>
-        <w:t>names.</w:t>
+        <w:t>Either a string as a licence name or an array of licence names.</w:t>
       </w:r>
       <w:proofErr w:type="gramEnd"/>
     </w:p>
@@ -2640,14 +2513,10 @@
       </w:r>
       <w:r>
         <w:br/>
-      </w:r>
-      <w:r>
         <w:t>Occurs: 1</w:t>
       </w:r>
       <w:r>
         <w:br/>
-      </w:r>
-      <w:r>
         <w:t>Children:  name, email, homepage, type</w:t>
       </w:r>
       <w:r>
@@ -2663,17 +2532,12 @@
       </w:r>
       <w:r>
         <w:br/>
-      </w:r>
-      <w:r>
         <w:t>Content Type: Array</w:t>
       </w:r>
     </w:p>
     <w:p>
       <w:r>
-        <w:t>This holds the array of authors of the project. All present and previous authors should be listed. Only main maintainers should be liste</w:t>
-      </w:r>
-      <w:r>
-        <w:t>d, not all contributors.</w:t>
+        <w:t>This holds the array of authors of the project. All present and previous authors should be listed. Only main maintainers should be listed, not all contributors.</w:t>
       </w:r>
     </w:p>
     <w:p>
@@ -2712,14 +2576,10 @@
       </w:r>
       <w:r>
         <w:br/>
-      </w:r>
-      <w:r>
         <w:t>Occurs: 1 per Author</w:t>
       </w:r>
       <w:r>
         <w:br/>
-      </w:r>
-      <w:r>
         <w:t>Children:  0</w:t>
       </w:r>
       <w:r>
@@ -2735,8 +2595,6 @@
       </w:r>
       <w:r>
         <w:br/>
-      </w:r>
-      <w:r>
         <w:t>Content Type: String</w:t>
       </w:r>
     </w:p>
@@ -2793,20 +2651,14 @@
       </w:r>
       <w:r>
         <w:br/>
-      </w:r>
-      <w:r>
         <w:t>Children:  0</w:t>
       </w:r>
       <w:r>
         <w:br/>
-      </w:r>
-      <w:r>
         <w:t>Required: Yes</w:t>
       </w:r>
       <w:r>
         <w:br/>
-      </w:r>
-      <w:r>
         <w:t>Content Type: String</w:t>
       </w:r>
     </w:p>
@@ -2852,14 +2704,10 @@
       </w:r>
       <w:r>
         <w:br/>
-      </w:r>
-      <w:r>
         <w:t>Occurs: 1 per Author</w:t>
       </w:r>
       <w:r>
         <w:br/>
-      </w:r>
-      <w:r>
         <w:t>Children:  0</w:t>
       </w:r>
       <w:r>
@@ -2875,8 +2723,6 @@
       </w:r>
       <w:r>
         <w:br/>
-      </w:r>
-      <w:r>
         <w:t>Content Type: String</w:t>
       </w:r>
     </w:p>
@@ -2922,8 +2768,6 @@
       </w:r>
       <w:r>
         <w:br/>
-      </w:r>
-      <w:r>
         <w:t xml:space="preserve">Occurs: 1 </w:t>
       </w:r>
       <w:proofErr w:type="gramStart"/>
@@ -2933,20 +2777,14 @@
       <w:proofErr w:type="gramEnd"/>
       <w:r>
         <w:br/>
-      </w:r>
-      <w:r>
         <w:t>Children:  0</w:t>
       </w:r>
       <w:r>
         <w:br/>
-      </w:r>
-      <w:r>
         <w:t>Required: No</w:t>
       </w:r>
       <w:r>
         <w:br/>
-      </w:r>
-      <w:r>
         <w:t>Content Type: String</w:t>
       </w:r>
     </w:p>
@@ -2995,7 +2833,10 @@
         <w:pStyle w:val="Heading1"/>
       </w:pPr>
       <w:r>
-        <w:t>(Author) Type</w:t>
+        <w:t xml:space="preserve">(Author) </w:t>
+      </w:r>
+      <w:r>
+        <w:t>Role</w:t>
       </w:r>
     </w:p>
     <w:p>
@@ -3011,50 +2852,33 @@
     </w:p>
     <w:p>
       <w:r>
-        <w:t>Syntax: type</w:t>
+        <w:t xml:space="preserve">Syntax: </w:t>
+      </w:r>
+      <w:r>
+        <w:t>role</w:t>
       </w:r>
       <w:r>
         <w:br/>
       </w:r>
-      <w:r>
-        <w:t>Occurs: 1 per Autho</w:t>
-      </w:r>
-      <w:r>
-        <w:t>r</w:t>
+      <w:proofErr w:type="gramStart"/>
+      <w:r>
+        <w:t>Occurs</w:t>
+      </w:r>
+      <w:proofErr w:type="gramEnd"/>
+      <w:r>
+        <w:t>: 1 per Author</w:t>
       </w:r>
       <w:r>
         <w:br/>
-      </w:r>
-      <w:r>
         <w:t>Children:  0</w:t>
       </w:r>
       <w:r>
         <w:br/>
-      </w:r>
-      <w:proofErr w:type="gramStart"/>
-      <w:r>
-        <w:t>Required</w:t>
-      </w:r>
-      <w:proofErr w:type="gramEnd"/>
-      <w:r>
-        <w:t>: Yes</w:t>
+        <w:t>Required: Yes</w:t>
       </w:r>
       <w:r>
         <w:br/>
-      </w:r>
-      <w:r>
         <w:t>Content Type: String</w:t>
-      </w:r>
-    </w:p>
-    <w:p>
-      <w:r>
-        <w:t>This shows their position. If it is a previous role you may wish to prefix it with past or previous. This should generally only be core developers and not an exhaustive list of co</w:t>
-      </w:r>
-      <w:r>
-        <w:t>n</w:t>
-      </w:r>
-      <w:r>
-        <w:t>tributors.</w:t>
       </w:r>
     </w:p>
     <w:p>
@@ -3067,6 +2891,27 @@
           <w:titlePg/>
         </w:sectPr>
       </w:pPr>
+      <w:r>
+        <w:t>This shows their position</w:t>
+      </w:r>
+      <w:r>
+        <w:t>/role</w:t>
+      </w:r>
+      <w:r>
+        <w:t>. If it is a prev</w:t>
+      </w:r>
+      <w:r>
+        <w:t>i</w:t>
+      </w:r>
+      <w:r>
+        <w:t>ous role you may wish to prefix it with past or previous. This should generally only be core developers and not an exhaustive list of co</w:t>
+      </w:r>
+      <w:r>
+        <w:t>n</w:t>
+      </w:r>
+      <w:r>
+        <w:t>tributors.</w:t>
+      </w:r>
     </w:p>
     <w:p>
       <w:pPr>
@@ -3093,17 +2938,10 @@
       </w:r>
       <w:r>
         <w:br/>
-      </w:r>
-      <w:r>
-        <w:t>Occurs:</w:t>
-      </w:r>
-      <w:r>
-        <w:t xml:space="preserve"> 1</w:t>
+        <w:t>Occurs: 1</w:t>
       </w:r>
       <w:r>
         <w:br/>
-      </w:r>
-      <w:r>
         <w:t xml:space="preserve">Children:  </w:t>
       </w:r>
       <w:proofErr w:type="spellStart"/>
@@ -3127,8 +2965,6 @@
       </w:r>
       <w:r>
         <w:br/>
-      </w:r>
-      <w:r>
         <w:t>Content Type: object</w:t>
       </w:r>
     </w:p>
@@ -3201,23 +3037,14 @@
       </w:r>
       <w:r>
         <w:br/>
-      </w:r>
-      <w:r>
-        <w:t>Chil</w:t>
-      </w:r>
-      <w:r>
-        <w:t>dren:  0</w:t>
+        <w:t>Children:  0</w:t>
       </w:r>
       <w:r>
         <w:br/>
-      </w:r>
-      <w:r>
         <w:t>Required: Yes</w:t>
       </w:r>
       <w:r>
         <w:br/>
-      </w:r>
-      <w:r>
         <w:t>Content Type: String</w:t>
       </w:r>
     </w:p>
@@ -3274,14 +3101,10 @@
       <w:proofErr w:type="spellEnd"/>
       <w:r>
         <w:br/>
-      </w:r>
-      <w:r>
         <w:t>Occurs: 1</w:t>
       </w:r>
       <w:r>
         <w:br/>
-      </w:r>
-      <w:r>
         <w:t>Children:  0</w:t>
       </w:r>
       <w:r>
@@ -3297,18 +3120,13 @@
       </w:r>
       <w:r>
         <w:br/>
-      </w:r>
-      <w:r>
         <w:t>Content Type: N/A</w:t>
       </w:r>
     </w:p>
     <w:p/>
     <w:p>
       <w:r>
-        <w:t xml:space="preserve">This should be set as a </w:t>
-      </w:r>
-      <w:r>
-        <w:t xml:space="preserve">version more than or equal too, not a set version. For </w:t>
+        <w:t xml:space="preserve">This should be set as a version more than or equal too, not a set version. For </w:t>
       </w:r>
       <w:proofErr w:type="gramStart"/>
       <w:r>
@@ -3355,26 +3173,18 @@
       </w:r>
       <w:r>
         <w:br/>
-      </w:r>
-      <w:r>
         <w:t>Occurs: 1</w:t>
       </w:r>
       <w:r>
         <w:br/>
-      </w:r>
-      <w:r>
         <w:t>Children:  0</w:t>
       </w:r>
       <w:r>
         <w:br/>
-      </w:r>
-      <w:r>
         <w:t>Required: Yes</w:t>
       </w:r>
       <w:r>
         <w:br/>
-      </w:r>
-      <w:r>
         <w:t>Content Type: object</w:t>
       </w:r>
     </w:p>
@@ -3386,10 +3196,7 @@
         <w:t>x</w:t>
       </w:r>
       <w:r>
-        <w:t>tra data that is used in extensions but not necessarily in a</w:t>
-      </w:r>
-      <w:r>
-        <w:t>ll packages.</w:t>
+        <w:t>tra data that is used in extensions but not necessarily in all packages.</w:t>
       </w:r>
     </w:p>
     <w:p/>
@@ -3450,26 +3257,18 @@
       </w:r>
       <w:r>
         <w:br/>
-      </w:r>
-      <w:r>
         <w:t>Occurs: 1</w:t>
       </w:r>
       <w:r>
         <w:br/>
-      </w:r>
-      <w:r>
         <w:t>Children:  0</w:t>
       </w:r>
       <w:r>
         <w:br/>
-      </w:r>
-      <w:r>
         <w:t>Required: Yes</w:t>
       </w:r>
       <w:r>
         <w:br/>
-      </w:r>
-      <w:r>
         <w:t>Content Type: String</w:t>
       </w:r>
     </w:p>
@@ -3554,14 +3353,7 @@
             <w:rStyle w:val="Hyperlink"/>
             <w:sz w:val="28"/>
           </w:rPr>
-          <w:t>https://gist.github.com/</w:t>
-        </w:r>
-        <w:r>
-          <w:rPr>
-            <w:rStyle w:val="Hyperlink"/>
-            <w:sz w:val="28"/>
-          </w:rPr>
-          <w:t>1835060</w:t>
+          <w:t>https://gist.github.com/1835060</w:t>
         </w:r>
       </w:hyperlink>
     </w:p>
@@ -3728,8 +3520,6 @@
       <w:r>
         <w:t>author type</w:t>
       </w:r>
-      <w:bookmarkStart w:id="0" w:name="_GoBack"/>
-      <w:bookmarkEnd w:id="0"/>
       <w:r>
         <w:t xml:space="preserve"> to be free-form</w:t>
       </w:r>
@@ -3751,6 +3541,40 @@
       <w:r>
         <w:t xml:space="preserve"> Notes</w:t>
       </w:r>
+    </w:p>
+    <w:p>
+      <w:pPr>
+        <w:pStyle w:val="Heading2"/>
+      </w:pPr>
+      <w:r>
+        <w:t>0.3 to 0.4</w:t>
+      </w:r>
+    </w:p>
+    <w:p>
+      <w:pPr>
+        <w:pStyle w:val="ListParagraph"/>
+        <w:numPr>
+          <w:ilvl w:val="0"/>
+          <w:numId w:val="4"/>
+        </w:numPr>
+      </w:pPr>
+      <w:r>
+        <w:t>Rename (author) type to (author) role.</w:t>
+      </w:r>
+    </w:p>
+    <w:p>
+      <w:pPr>
+        <w:pStyle w:val="ListParagraph"/>
+        <w:numPr>
+          <w:ilvl w:val="0"/>
+          <w:numId w:val="4"/>
+        </w:numPr>
+      </w:pPr>
+      <w:r>
+        <w:t>Update time description</w:t>
+      </w:r>
+      <w:bookmarkStart w:id="0" w:name="_GoBack"/>
+      <w:bookmarkEnd w:id="0"/>
     </w:p>
     <w:sectPr>
       <w:type w:val="continuous"/>
@@ -6241,13 +6065,7 @@
       <w:rPr>
         <w:color w:val="808080"/>
       </w:rPr>
-      <w:t xml:space="preserve"> | Copyright 2012 © </w:t>
-    </w:r>
-    <w:r>
-      <w:rPr>
-        <w:color w:val="808080"/>
-      </w:rPr>
-      <w:t>phpBB Group. All rights Reserved | Licence: GPL v2 and MIT</w:t>
+      <w:t xml:space="preserve"> | Copyright 2012 © phpBB Group. All rights Reserved | Licence: GPL v2 and MIT</w:t>
     </w:r>
   </w:p>
   <w:p>
@@ -6560,6 +6378,119 @@
     </w:lvl>
   </w:abstractNum>
   <w:abstractNum w:abstractNumId="1">
+    <w:nsid w:val="397E5954"/>
+    <w:multiLevelType w:val="hybridMultilevel"/>
+    <w:tmpl w:val="7A1E4D9E"/>
+    <w:lvl w:ilvl="0" w:tplc="08090001">
+      <w:start w:val="1"/>
+      <w:numFmt w:val="bullet"/>
+      <w:lvlText w:val=""/>
+      <w:lvlJc w:val="left"/>
+      <w:pPr>
+        <w:ind w:left="720" w:hanging="360"/>
+      </w:pPr>
+      <w:rPr>
+        <w:rFonts w:ascii="Symbol" w:hAnsi="Symbol" w:hint="default"/>
+      </w:rPr>
+    </w:lvl>
+    <w:lvl w:ilvl="1" w:tplc="08090003" w:tentative="1">
+      <w:start w:val="1"/>
+      <w:numFmt w:val="bullet"/>
+      <w:lvlText w:val="o"/>
+      <w:lvlJc w:val="left"/>
+      <w:pPr>
+        <w:ind w:left="1440" w:hanging="360"/>
+      </w:pPr>
+      <w:rPr>
+        <w:rFonts w:ascii="Courier New" w:hAnsi="Courier New" w:cs="Courier New" w:hint="default"/>
+      </w:rPr>
+    </w:lvl>
+    <w:lvl w:ilvl="2" w:tplc="08090005" w:tentative="1">
+      <w:start w:val="1"/>
+      <w:numFmt w:val="bullet"/>
+      <w:lvlText w:val=""/>
+      <w:lvlJc w:val="left"/>
+      <w:pPr>
+        <w:ind w:left="2160" w:hanging="360"/>
+      </w:pPr>
+      <w:rPr>
+        <w:rFonts w:ascii="Wingdings" w:hAnsi="Wingdings" w:hint="default"/>
+      </w:rPr>
+    </w:lvl>
+    <w:lvl w:ilvl="3" w:tplc="08090001" w:tentative="1">
+      <w:start w:val="1"/>
+      <w:numFmt w:val="bullet"/>
+      <w:lvlText w:val=""/>
+      <w:lvlJc w:val="left"/>
+      <w:pPr>
+        <w:ind w:left="2880" w:hanging="360"/>
+      </w:pPr>
+      <w:rPr>
+        <w:rFonts w:ascii="Symbol" w:hAnsi="Symbol" w:hint="default"/>
+      </w:rPr>
+    </w:lvl>
+    <w:lvl w:ilvl="4" w:tplc="08090003" w:tentative="1">
+      <w:start w:val="1"/>
+      <w:numFmt w:val="bullet"/>
+      <w:lvlText w:val="o"/>
+      <w:lvlJc w:val="left"/>
+      <w:pPr>
+        <w:ind w:left="3600" w:hanging="360"/>
+      </w:pPr>
+      <w:rPr>
+        <w:rFonts w:ascii="Courier New" w:hAnsi="Courier New" w:cs="Courier New" w:hint="default"/>
+      </w:rPr>
+    </w:lvl>
+    <w:lvl w:ilvl="5" w:tplc="08090005" w:tentative="1">
+      <w:start w:val="1"/>
+      <w:numFmt w:val="bullet"/>
+      <w:lvlText w:val=""/>
+      <w:lvlJc w:val="left"/>
+      <w:pPr>
+        <w:ind w:left="4320" w:hanging="360"/>
+      </w:pPr>
+      <w:rPr>
+        <w:rFonts w:ascii="Wingdings" w:hAnsi="Wingdings" w:hint="default"/>
+      </w:rPr>
+    </w:lvl>
+    <w:lvl w:ilvl="6" w:tplc="08090001" w:tentative="1">
+      <w:start w:val="1"/>
+      <w:numFmt w:val="bullet"/>
+      <w:lvlText w:val=""/>
+      <w:lvlJc w:val="left"/>
+      <w:pPr>
+        <w:ind w:left="5040" w:hanging="360"/>
+      </w:pPr>
+      <w:rPr>
+        <w:rFonts w:ascii="Symbol" w:hAnsi="Symbol" w:hint="default"/>
+      </w:rPr>
+    </w:lvl>
+    <w:lvl w:ilvl="7" w:tplc="08090003" w:tentative="1">
+      <w:start w:val="1"/>
+      <w:numFmt w:val="bullet"/>
+      <w:lvlText w:val="o"/>
+      <w:lvlJc w:val="left"/>
+      <w:pPr>
+        <w:ind w:left="5760" w:hanging="360"/>
+      </w:pPr>
+      <w:rPr>
+        <w:rFonts w:ascii="Courier New" w:hAnsi="Courier New" w:cs="Courier New" w:hint="default"/>
+      </w:rPr>
+    </w:lvl>
+    <w:lvl w:ilvl="8" w:tplc="08090005" w:tentative="1">
+      <w:start w:val="1"/>
+      <w:numFmt w:val="bullet"/>
+      <w:lvlText w:val=""/>
+      <w:lvlJc w:val="left"/>
+      <w:pPr>
+        <w:ind w:left="6480" w:hanging="360"/>
+      </w:pPr>
+      <w:rPr>
+        <w:rFonts w:ascii="Wingdings" w:hAnsi="Wingdings" w:hint="default"/>
+      </w:rPr>
+    </w:lvl>
+  </w:abstractNum>
+  <w:abstractNum w:abstractNumId="2">
     <w:nsid w:val="41E64F81"/>
     <w:multiLevelType w:val="multilevel"/>
     <w:tmpl w:val="835CD020"/>
@@ -6663,7 +6594,7 @@
       </w:rPr>
     </w:lvl>
   </w:abstractNum>
-  <w:abstractNum w:abstractNumId="2">
+  <w:abstractNum w:abstractNumId="3">
     <w:nsid w:val="444F42F0"/>
     <w:multiLevelType w:val="multilevel"/>
     <w:tmpl w:val="5770D1BA"/>
@@ -6768,13 +6699,16 @@
     </w:lvl>
   </w:abstractNum>
   <w:num w:numId="1">
-    <w:abstractNumId w:val="2"/>
+    <w:abstractNumId w:val="3"/>
   </w:num>
   <w:num w:numId="2">
-    <w:abstractNumId w:val="1"/>
+    <w:abstractNumId w:val="2"/>
   </w:num>
   <w:num w:numId="3">
     <w:abstractNumId w:val="0"/>
+  </w:num>
+  <w:num w:numId="4">
+    <w:abstractNumId w:val="1"/>
   </w:num>
 </w:numbering>
 </file>

</xml_diff>

<commit_message>
Updating the changelog with the most recent change.
</commit_message>
<xml_diff>
--- a/docs/Extensions Meta-Data File Specification.docx
+++ b/docs/Extensions Meta-Data File Specification.docx
@@ -2,8 +2,6 @@
 <file path=word/document.xml><?xml version="1.0" encoding="utf-8"?>
 <w:document xmlns:wpc="http://schemas.microsoft.com/office/word/2010/wordprocessingCanvas" xmlns:mc="http://schemas.openxmlformats.org/markup-compatibility/2006" xmlns:o="urn:schemas-microsoft-com:office:office" xmlns:r="http://schemas.openxmlformats.org/officeDocument/2006/relationships" xmlns:m="http://schemas.openxmlformats.org/officeDocument/2006/math" xmlns:v="urn:schemas-microsoft-com:vml" xmlns:wp14="http://schemas.microsoft.com/office/word/2010/wordprocessingDrawing" xmlns:wp="http://schemas.openxmlformats.org/drawingml/2006/wordprocessingDrawing" xmlns:w10="urn:schemas-microsoft-com:office:word" xmlns:w="http://schemas.openxmlformats.org/wordprocessingml/2006/main" xmlns:w14="http://schemas.microsoft.com/office/word/2010/wordml" xmlns:wpg="http://schemas.microsoft.com/office/word/2010/wordprocessingGroup" xmlns:wpi="http://schemas.microsoft.com/office/word/2010/wordprocessingInk" xmlns:wne="http://schemas.microsoft.com/office/word/2006/wordml" xmlns:wps="http://schemas.microsoft.com/office/word/2010/wordprocessingShape" mc:Ignorable="w14 wp14">
   <w:body>
-    <w:bookmarkStart w:id="0" w:name="_GoBack"/>
-    <w:bookmarkEnd w:id="0"/>
     <w:p>
       <w:r>
         <w:rPr>
@@ -72,7 +70,7 @@
                                 <w:sz w:val="32"/>
                                 <w:szCs w:val="32"/>
                               </w:rPr>
-                              <w:t>4</w:t>
+                              <w:t>5</w:t>
                             </w:r>
                           </w:p>
                           <w:p>
@@ -116,7 +114,7 @@
                           <w:sz w:val="32"/>
                           <w:szCs w:val="32"/>
                         </w:rPr>
-                        <w:t>4</w:t>
+                        <w:t>5</w:t>
                       </w:r>
                     </w:p>
                     <w:p>
@@ -3576,6 +3574,28 @@
         <w:t>Update time description</w:t>
       </w:r>
     </w:p>
+    <w:p>
+      <w:pPr>
+        <w:pStyle w:val="Heading2"/>
+      </w:pPr>
+      <w:r>
+        <w:t>0.4 to 0.5</w:t>
+      </w:r>
+    </w:p>
+    <w:p>
+      <w:pPr>
+        <w:pStyle w:val="ListParagraph"/>
+        <w:numPr>
+          <w:ilvl w:val="0"/>
+          <w:numId w:val="5"/>
+        </w:numPr>
+      </w:pPr>
+      <w:r>
+        <w:t>Remove MIT from licences in footer</w:t>
+      </w:r>
+      <w:bookmarkStart w:id="0" w:name="_GoBack"/>
+      <w:bookmarkEnd w:id="0"/>
+    </w:p>
     <w:sectPr>
       <w:type w:val="continuous"/>
       <w:pgSz w:w="11906" w:h="16838"/>
@@ -6704,6 +6724,119 @@
       </w:rPr>
     </w:lvl>
   </w:abstractNum>
+  <w:abstractNum w:abstractNumId="4">
+    <w:nsid w:val="534B2E2B"/>
+    <w:multiLevelType w:val="hybridMultilevel"/>
+    <w:tmpl w:val="AB7E866A"/>
+    <w:lvl w:ilvl="0" w:tplc="08090001">
+      <w:start w:val="1"/>
+      <w:numFmt w:val="bullet"/>
+      <w:lvlText w:val=""/>
+      <w:lvlJc w:val="left"/>
+      <w:pPr>
+        <w:ind w:left="720" w:hanging="360"/>
+      </w:pPr>
+      <w:rPr>
+        <w:rFonts w:ascii="Symbol" w:hAnsi="Symbol" w:hint="default"/>
+      </w:rPr>
+    </w:lvl>
+    <w:lvl w:ilvl="1" w:tplc="08090003" w:tentative="1">
+      <w:start w:val="1"/>
+      <w:numFmt w:val="bullet"/>
+      <w:lvlText w:val="o"/>
+      <w:lvlJc w:val="left"/>
+      <w:pPr>
+        <w:ind w:left="1440" w:hanging="360"/>
+      </w:pPr>
+      <w:rPr>
+        <w:rFonts w:ascii="Courier New" w:hAnsi="Courier New" w:cs="Courier New" w:hint="default"/>
+      </w:rPr>
+    </w:lvl>
+    <w:lvl w:ilvl="2" w:tplc="08090005" w:tentative="1">
+      <w:start w:val="1"/>
+      <w:numFmt w:val="bullet"/>
+      <w:lvlText w:val=""/>
+      <w:lvlJc w:val="left"/>
+      <w:pPr>
+        <w:ind w:left="2160" w:hanging="360"/>
+      </w:pPr>
+      <w:rPr>
+        <w:rFonts w:ascii="Wingdings" w:hAnsi="Wingdings" w:hint="default"/>
+      </w:rPr>
+    </w:lvl>
+    <w:lvl w:ilvl="3" w:tplc="08090001" w:tentative="1">
+      <w:start w:val="1"/>
+      <w:numFmt w:val="bullet"/>
+      <w:lvlText w:val=""/>
+      <w:lvlJc w:val="left"/>
+      <w:pPr>
+        <w:ind w:left="2880" w:hanging="360"/>
+      </w:pPr>
+      <w:rPr>
+        <w:rFonts w:ascii="Symbol" w:hAnsi="Symbol" w:hint="default"/>
+      </w:rPr>
+    </w:lvl>
+    <w:lvl w:ilvl="4" w:tplc="08090003" w:tentative="1">
+      <w:start w:val="1"/>
+      <w:numFmt w:val="bullet"/>
+      <w:lvlText w:val="o"/>
+      <w:lvlJc w:val="left"/>
+      <w:pPr>
+        <w:ind w:left="3600" w:hanging="360"/>
+      </w:pPr>
+      <w:rPr>
+        <w:rFonts w:ascii="Courier New" w:hAnsi="Courier New" w:cs="Courier New" w:hint="default"/>
+      </w:rPr>
+    </w:lvl>
+    <w:lvl w:ilvl="5" w:tplc="08090005" w:tentative="1">
+      <w:start w:val="1"/>
+      <w:numFmt w:val="bullet"/>
+      <w:lvlText w:val=""/>
+      <w:lvlJc w:val="left"/>
+      <w:pPr>
+        <w:ind w:left="4320" w:hanging="360"/>
+      </w:pPr>
+      <w:rPr>
+        <w:rFonts w:ascii="Wingdings" w:hAnsi="Wingdings" w:hint="default"/>
+      </w:rPr>
+    </w:lvl>
+    <w:lvl w:ilvl="6" w:tplc="08090001" w:tentative="1">
+      <w:start w:val="1"/>
+      <w:numFmt w:val="bullet"/>
+      <w:lvlText w:val=""/>
+      <w:lvlJc w:val="left"/>
+      <w:pPr>
+        <w:ind w:left="5040" w:hanging="360"/>
+      </w:pPr>
+      <w:rPr>
+        <w:rFonts w:ascii="Symbol" w:hAnsi="Symbol" w:hint="default"/>
+      </w:rPr>
+    </w:lvl>
+    <w:lvl w:ilvl="7" w:tplc="08090003" w:tentative="1">
+      <w:start w:val="1"/>
+      <w:numFmt w:val="bullet"/>
+      <w:lvlText w:val="o"/>
+      <w:lvlJc w:val="left"/>
+      <w:pPr>
+        <w:ind w:left="5760" w:hanging="360"/>
+      </w:pPr>
+      <w:rPr>
+        <w:rFonts w:ascii="Courier New" w:hAnsi="Courier New" w:cs="Courier New" w:hint="default"/>
+      </w:rPr>
+    </w:lvl>
+    <w:lvl w:ilvl="8" w:tplc="08090005" w:tentative="1">
+      <w:start w:val="1"/>
+      <w:numFmt w:val="bullet"/>
+      <w:lvlText w:val=""/>
+      <w:lvlJc w:val="left"/>
+      <w:pPr>
+        <w:ind w:left="6480" w:hanging="360"/>
+      </w:pPr>
+      <w:rPr>
+        <w:rFonts w:ascii="Wingdings" w:hAnsi="Wingdings" w:hint="default"/>
+      </w:rPr>
+    </w:lvl>
+  </w:abstractNum>
   <w:num w:numId="1">
     <w:abstractNumId w:val="3"/>
   </w:num>
@@ -6715,6 +6848,9 @@
   </w:num>
   <w:num w:numId="4">
     <w:abstractNumId w:val="1"/>
+  </w:num>
+  <w:num w:numId="5">
+    <w:abstractNumId w:val="4"/>
   </w:num>
 </w:numbering>
 </file>

</xml_diff>